<commit_message>
edit olom week 5
</commit_message>
<xml_diff>
--- a/week 5/علوم/نتایج.docx
+++ b/week 5/علوم/نتایج.docx
@@ -5,6 +5,7 @@
     <w:tbl>
       <w:tblPr>
         <w:tblW w:w="16920" w:type="dxa"/>
+        <w:tblInd w:w="737" w:type="dxa"/>
         <w:tblLook w:val="04A0" w:firstRow="1" w:lastRow="0" w:firstColumn="1" w:lastColumn="0" w:noHBand="0" w:noVBand="1"/>
       </w:tblPr>
       <w:tblGrid>
@@ -54,6 +55,8 @@
                 <w:lang w:bidi="ar-SA"/>
               </w:rPr>
             </w:pPr>
+            <w:bookmarkStart w:id="0" w:name="_GoBack"/>
+            <w:bookmarkEnd w:id="0"/>
             <w:r>
               <w:rPr>
                 <w:rFonts w:ascii="Arial" w:eastAsia="Times New Roman" w:hAnsi="Arial" w:cs="B Nazanin" w:hint="cs"/>
@@ -1842,7 +1845,7 @@
                 <w:color w:val="000000"/>
                 <w:lang w:bidi="ar-SA"/>
               </w:rPr>
-              <w:t>3</w:t>
+              <w:t>2</w:t>
             </w:r>
           </w:p>
         </w:tc>
@@ -2208,33 +2211,33 @@
               <w:bottom w:val="single" w:sz="4" w:space="0" w:color="auto"/>
               <w:right w:val="single" w:sz="4" w:space="0" w:color="auto"/>
             </w:tcBorders>
-            <w:shd w:val="clear" w:color="000000" w:fill="FF0000"/>
-            <w:noWrap/>
-            <w:vAlign w:val="bottom"/>
-            <w:hideMark/>
-          </w:tcPr>
-          <w:p>
-            <w:pPr>
-              <w:bidi w:val="0"/>
-              <w:spacing w:after="0" w:line="240" w:lineRule="auto"/>
-              <w:jc w:val="center"/>
-              <w:rPr>
-                <w:rFonts w:ascii="Arial" w:eastAsia="Times New Roman" w:hAnsi="Arial" w:cs="B Nazanin" w:hint="cs"/>
-                <w:b/>
-                <w:bCs/>
-                <w:color w:val="000000"/>
-                <w:lang w:bidi="ar-SA"/>
-              </w:rPr>
-            </w:pPr>
-            <w:r>
-              <w:rPr>
-                <w:rFonts w:ascii="Arial" w:eastAsia="Times New Roman" w:hAnsi="Arial" w:cs="B Nazanin" w:hint="cs"/>
-                <w:b/>
-                <w:bCs/>
-                <w:color w:val="000000"/>
-                <w:lang w:bidi="ar-SA"/>
-              </w:rPr>
-              <w:t>3</w:t>
+            <w:shd w:val="clear" w:color="000000" w:fill="92D050"/>
+            <w:noWrap/>
+            <w:vAlign w:val="bottom"/>
+            <w:hideMark/>
+          </w:tcPr>
+          <w:p>
+            <w:pPr>
+              <w:bidi w:val="0"/>
+              <w:spacing w:after="0" w:line="240" w:lineRule="auto"/>
+              <w:jc w:val="center"/>
+              <w:rPr>
+                <w:rFonts w:ascii="Arial" w:eastAsia="Times New Roman" w:hAnsi="Arial" w:cs="B Nazanin" w:hint="cs"/>
+                <w:b/>
+                <w:bCs/>
+                <w:color w:val="000000"/>
+                <w:lang w:bidi="ar-SA"/>
+              </w:rPr>
+            </w:pPr>
+            <w:r>
+              <w:rPr>
+                <w:rFonts w:ascii="Arial" w:eastAsia="Times New Roman" w:hAnsi="Arial" w:cs="B Nazanin" w:hint="cs"/>
+                <w:b/>
+                <w:bCs/>
+                <w:color w:val="000000"/>
+                <w:lang w:bidi="ar-SA"/>
+              </w:rPr>
+              <w:t>2</w:t>
             </w:r>
           </w:p>
         </w:tc>
@@ -2390,7 +2393,7 @@
                 <w:color w:val="000000"/>
                 <w:lang w:bidi="ar-SA"/>
               </w:rPr>
-              <w:t>73/33</w:t>
+              <w:t>86/67</w:t>
             </w:r>
           </w:p>
         </w:tc>
@@ -2434,7 +2437,7 @@
                 <w:color w:val="000000"/>
                 <w:lang w:bidi="ar-SA"/>
               </w:rPr>
-              <w:t>3</w:t>
+              <w:t>4</w:t>
             </w:r>
           </w:p>
         </w:tc>
@@ -26003,8 +26006,6 @@
       <w:pPr>
         <w:bidi w:val="0"/>
       </w:pPr>
-      <w:bookmarkStart w:id="0" w:name="_GoBack"/>
-      <w:bookmarkEnd w:id="0"/>
     </w:p>
     <w:sectPr>
       <w:type w:val="continuous"/>

</xml_diff>